<commit_message>
Final commit, assignment finished
</commit_message>
<xml_diff>
--- a/Plan van aanpak IPAS Philippe Zwietering.docx
+++ b/Plan van aanpak IPAS Philippe Zwietering.docx
@@ -4,85 +4,44 @@
   <w:body>
     <w:p>
       <w:r>
-        <w:t>Voor mijn IPAS ben ik van plan om ervoor te zorgen dat op een OLED schermpje .</w:t>
-      </w:r>
-      <w:proofErr w:type="spellStart"/>
-      <w:r>
-        <w:t>bmp</w:t>
-      </w:r>
-      <w:proofErr w:type="spellEnd"/>
-      <w:r>
-        <w:t xml:space="preserve"> afbeeldingen te kunnen laten zien en later ook hiermee fonts te kunnen weergeven en zo dus tekst te kunnen laten zien. Hierv</w:t>
+        <w:t>Voor mijn IPAS ben ik van plan om ervoor te zorgen dat op een OLED schermpje .bmp afbeeldingen te kunnen laten zien en later ook hiermee fonts te kunnen weergeven en zo dus tekst te kunnen laten zien. Hierv</w:t>
       </w:r>
       <w:r>
         <w:t>oor ga ik eerst uitzoeken hoe I</w:t>
       </w:r>
       <w:r>
-        <w:t>2C precies werkt en hoe ik dus het OLED schermpje moet aansturen, aangezien dit bij ons nooit in de les is behandeld. Daarna ga ik uitzoeken wat dan het handigste formaat is voor het doorsturen van de .</w:t>
-      </w:r>
-      <w:proofErr w:type="spellStart"/>
-      <w:r>
-        <w:t>bmp</w:t>
-      </w:r>
-      <w:proofErr w:type="spellEnd"/>
-      <w:r>
-        <w:t xml:space="preserve"> afbeeldingen om verwerkt te worden door </w:t>
+        <w:t xml:space="preserve">2C precies werkt en hoe ik dus het OLED schermpje moet aansturen, aangezien dit bij ons nooit in de les is behandeld. Daarna ga ik uitzoeken wat dan het handigste formaat is voor het doorsturen van de .bmp afbeeldingen om verwerkt te worden door </w:t>
       </w:r>
       <w:r>
         <w:t>mijn</w:t>
       </w:r>
       <w:r>
-        <w:t xml:space="preserve"> </w:t>
-      </w:r>
-      <w:proofErr w:type="spellStart"/>
-      <w:r>
-        <w:t>library</w:t>
-      </w:r>
-      <w:proofErr w:type="spellEnd"/>
-      <w:r>
-        <w:t>. Daarna ga ik een script in python schrijven die een .</w:t>
-      </w:r>
-      <w:proofErr w:type="spellStart"/>
-      <w:r>
-        <w:t>bmp</w:t>
-      </w:r>
-      <w:proofErr w:type="spellEnd"/>
-      <w:r>
-        <w:t xml:space="preserve"> kan omtoveren tot zo’n formaat (waarschijnlijk een array in een of andere vorm). </w:t>
+        <w:t xml:space="preserve"> library. Daarna ga ik een script in python schrijven die een .bmp kan omtoveren tot zo’n formaat (waarschijnlijk een array in een of andere vorm). </w:t>
+      </w:r>
+    </w:p>
+    <w:p>
+      <w:r>
+        <w:t>Als ik dit heb, kan ik daadwerkelijk beginnen met het maken van de library zelf, waarbij ik eerst afbeeldingen kan laten zien op het scherm</w:t>
+      </w:r>
+      <w:r>
+        <w:t xml:space="preserve"> en hier bewerkingen op kan uitvoeren, zoals inverteren en croppen</w:t>
       </w:r>
       <w:bookmarkStart w:id="0" w:name="_GoBack"/>
       <w:bookmarkEnd w:id="0"/>
-    </w:p>
-    <w:p>
-      <w:r>
-        <w:t xml:space="preserve">Als ik dit heb, kan ik daadwerkelijk beginnen met het maken van de </w:t>
-      </w:r>
-      <w:proofErr w:type="spellStart"/>
-      <w:r>
-        <w:t>library</w:t>
-      </w:r>
-      <w:proofErr w:type="spellEnd"/>
-      <w:r>
-        <w:t xml:space="preserve"> zelf, waarbij ik eerst afbeeldingen kan laten zien op het scherm en vervolgens dit kan uitbreiden naar fonts en dus ook tekst.</w:t>
-      </w:r>
-      <w:r>
-        <w:t xml:space="preserve"> Deze fonts bestaan dan uit een lange reeks van alle karakters achter elkaar in 1 </w:t>
-      </w:r>
-      <w:proofErr w:type="spellStart"/>
-      <w:r>
-        <w:t>bitmap</w:t>
-      </w:r>
-      <w:proofErr w:type="spellEnd"/>
-      <w:r>
-        <w:t xml:space="preserve">, waardoor je dan alleen nog per karakter het goede stukje </w:t>
-      </w:r>
-      <w:proofErr w:type="spellStart"/>
-      <w:r>
-        <w:t>bitmap</w:t>
-      </w:r>
-      <w:proofErr w:type="spellEnd"/>
-      <w:r>
-        <w:t xml:space="preserve"> uit moet knippen om ervoor te zorgen dat het desgewenste karakter op het scherm komt te staan.</w:t>
+      <w:r>
+        <w:t>.</w:t>
+      </w:r>
+      <w:r>
+        <w:t xml:space="preserve"> </w:t>
+      </w:r>
+      <w:r>
+        <w:t>Vervolgens kan ik dit uitbreiden naar fonts en dus tekst</w:t>
+      </w:r>
+      <w:r>
+        <w:t>.</w:t>
+      </w:r>
+      <w:r>
+        <w:t xml:space="preserve"> Deze fonts bestaan dan uit een lange reeks van alle karakters achter elkaar in 1 bitmap, waardoor je dan alleen nog per karakter het goede stukje bitmap uit moet knippen om ervoor te zorgen dat het desgewenste karakter op het scherm komt te staan.</w:t>
       </w:r>
     </w:p>
     <w:p>

</xml_diff>